<commit_message>
Minor UPDs[11]: Adding comments, code changes
</commit_message>
<xml_diff>
--- a/Tutorials/11-SecondGeometry/11-SecondGeometry.docx
+++ b/Tutorials/11-SecondGeometry/11-SecondGeometry.docx
@@ -63,12 +63,7 @@
       </w:r>
       <w:proofErr w:type="gramStart"/>
       <w:r>
-        <w:t>ge</w:t>
-      </w:r>
-      <w:bookmarkStart w:id="0" w:name="_GoBack"/>
-      <w:bookmarkEnd w:id="0"/>
-      <w:r>
-        <w:t>ometries, but</w:t>
+        <w:t>geometries, but</w:t>
       </w:r>
       <w:proofErr w:type="gramEnd"/>
       <w:r>
@@ -3679,6 +3674,7 @@
                                 <w:szCs w:val="19"/>
                               </w:rPr>
                             </w:pPr>
+                            <w:proofErr w:type="spellStart"/>
                             <w:r>
                               <w:rPr>
                                 <w:rFonts w:ascii="Consolas" w:hAnsi="Consolas" w:cs="Consolas"/>
@@ -3688,25 +3684,17 @@
                               </w:rPr>
                               <w:t>instanceDescs</w:t>
                             </w:r>
-                            <w:r>
-                              <w:rPr>
-                                <w:rFonts w:ascii="Consolas" w:hAnsi="Consolas" w:cs="Consolas"/>
-                                <w:color w:val="000000"/>
-                                <w:sz w:val="19"/>
-                                <w:szCs w:val="19"/>
-                              </w:rPr>
-                              <w:t>[0]</w:t>
+                            <w:proofErr w:type="spellEnd"/>
+                            <w:r>
+                              <w:rPr>
+                                <w:rFonts w:ascii="Consolas" w:hAnsi="Consolas" w:cs="Consolas"/>
+                                <w:color w:val="000000"/>
+                                <w:sz w:val="19"/>
+                                <w:szCs w:val="19"/>
+                              </w:rPr>
+                              <w:t>[0].</w:t>
                             </w:r>
                             <w:proofErr w:type="spellStart"/>
-                            <w:r>
-                              <w:rPr>
-                                <w:rFonts w:ascii="Consolas" w:hAnsi="Consolas" w:cs="Consolas"/>
-                                <w:color w:val="000000"/>
-                                <w:sz w:val="19"/>
-                                <w:szCs w:val="19"/>
-                              </w:rPr>
-                              <w:t>.</w:t>
-                            </w:r>
                             <w:r>
                               <w:rPr>
                                 <w:rFonts w:ascii="Consolas" w:hAnsi="Consolas" w:cs="Consolas"/>
@@ -4045,6 +4033,7 @@
                               </w:rPr>
                               <w:t xml:space="preserve"> = </w:t>
                             </w:r>
+                            <w:proofErr w:type="spellStart"/>
                             <w:r>
                               <w:rPr>
                                 <w:rFonts w:ascii="Consolas" w:hAnsi="Consolas" w:cs="Consolas"/>
@@ -4054,6 +4043,7 @@
                               </w:rPr>
                               <w:t>pBottomLevelAS</w:t>
                             </w:r>
+                            <w:proofErr w:type="spellEnd"/>
                             <w:r>
                               <w:rPr>
                                 <w:rFonts w:ascii="Consolas" w:hAnsi="Consolas" w:cs="Consolas"/>
@@ -4072,6 +4062,7 @@
                               </w:rPr>
                               <w:t>-&gt;</w:t>
                             </w:r>
+                            <w:proofErr w:type="spellStart"/>
                             <w:r>
                               <w:rPr>
                                 <w:rFonts w:ascii="Consolas" w:hAnsi="Consolas" w:cs="Consolas"/>
@@ -4081,6 +4072,7 @@
                               </w:rPr>
                               <w:t>GetGPUVirtualAddress</w:t>
                             </w:r>
+                            <w:proofErr w:type="spellEnd"/>
                             <w:r>
                               <w:rPr>
                                 <w:rFonts w:ascii="Consolas" w:hAnsi="Consolas" w:cs="Consolas"/>
@@ -4273,6 +4265,7 @@
                           <w:szCs w:val="19"/>
                         </w:rPr>
                       </w:pPr>
+                      <w:proofErr w:type="spellStart"/>
                       <w:r>
                         <w:rPr>
                           <w:rFonts w:ascii="Consolas" w:hAnsi="Consolas" w:cs="Consolas"/>
@@ -4282,25 +4275,17 @@
                         </w:rPr>
                         <w:t>instanceDescs</w:t>
                       </w:r>
-                      <w:r>
-                        <w:rPr>
-                          <w:rFonts w:ascii="Consolas" w:hAnsi="Consolas" w:cs="Consolas"/>
-                          <w:color w:val="000000"/>
-                          <w:sz w:val="19"/>
-                          <w:szCs w:val="19"/>
-                        </w:rPr>
-                        <w:t>[0]</w:t>
+                      <w:proofErr w:type="spellEnd"/>
+                      <w:r>
+                        <w:rPr>
+                          <w:rFonts w:ascii="Consolas" w:hAnsi="Consolas" w:cs="Consolas"/>
+                          <w:color w:val="000000"/>
+                          <w:sz w:val="19"/>
+                          <w:szCs w:val="19"/>
+                        </w:rPr>
+                        <w:t>[0].</w:t>
                       </w:r>
                       <w:proofErr w:type="spellStart"/>
-                      <w:r>
-                        <w:rPr>
-                          <w:rFonts w:ascii="Consolas" w:hAnsi="Consolas" w:cs="Consolas"/>
-                          <w:color w:val="000000"/>
-                          <w:sz w:val="19"/>
-                          <w:szCs w:val="19"/>
-                        </w:rPr>
-                        <w:t>.</w:t>
-                      </w:r>
                       <w:r>
                         <w:rPr>
                           <w:rFonts w:ascii="Consolas" w:hAnsi="Consolas" w:cs="Consolas"/>
@@ -4639,6 +4624,7 @@
                         </w:rPr>
                         <w:t xml:space="preserve"> = </w:t>
                       </w:r>
+                      <w:proofErr w:type="spellStart"/>
                       <w:r>
                         <w:rPr>
                           <w:rFonts w:ascii="Consolas" w:hAnsi="Consolas" w:cs="Consolas"/>
@@ -4648,6 +4634,7 @@
                         </w:rPr>
                         <w:t>pBottomLevelAS</w:t>
                       </w:r>
+                      <w:proofErr w:type="spellEnd"/>
                       <w:r>
                         <w:rPr>
                           <w:rFonts w:ascii="Consolas" w:hAnsi="Consolas" w:cs="Consolas"/>
@@ -4666,6 +4653,7 @@
                         </w:rPr>
                         <w:t>-&gt;</w:t>
                       </w:r>
+                      <w:proofErr w:type="spellStart"/>
                       <w:r>
                         <w:rPr>
                           <w:rFonts w:ascii="Consolas" w:hAnsi="Consolas" w:cs="Consolas"/>
@@ -4675,6 +4663,7 @@
                         </w:rPr>
                         <w:t>GetGPUVirtualAddress</w:t>
                       </w:r>
+                      <w:proofErr w:type="spellEnd"/>
                       <w:r>
                         <w:rPr>
                           <w:rFonts w:ascii="Consolas" w:hAnsi="Consolas" w:cs="Consolas"/>
@@ -4770,7 +4759,13 @@
         <w:t xml:space="preserve"> </w:t>
       </w:r>
       <w:r>
-        <w:t xml:space="preserve">structures. The difference is the we initialize the first </w:t>
+        <w:t xml:space="preserve">structures. The difference is </w:t>
+      </w:r>
+      <w:r>
+        <w:t xml:space="preserve">that </w:t>
+      </w:r>
+      <w:r>
+        <w:t xml:space="preserve">we initialize the first </w:t>
       </w:r>
       <w:r>
         <w:rPr>
@@ -4801,6 +4796,8 @@
       <w:r>
         <w:t xml:space="preserve"> remains the same and will not be repeated here.</w:t>
       </w:r>
+      <w:bookmarkStart w:id="0" w:name="_GoBack"/>
+      <w:bookmarkEnd w:id="0"/>
     </w:p>
     <w:p>
       <w:r>

</xml_diff>